<commit_message>
Fixed scale issues. Added menu items back.
</commit_message>
<xml_diff>
--- a/docs/Proposal.docx
+++ b/docs/Proposal.docx
@@ -1,6 +1,6 @@
 
 <file path=word/document.xml><?xml version="1.0" encoding="utf-8"?>
-<w:document xmlns:wpc="http://schemas.microsoft.com/office/word/2010/wordprocessingCanvas" xmlns:cx="http://schemas.microsoft.com/office/drawing/2014/chartex" xmlns:cx1="http://schemas.microsoft.com/office/drawing/2015/9/8/chartex" xmlns:cx2="http://schemas.microsoft.com/office/drawing/2015/10/21/chartex" xmlns:cx3="http://schemas.microsoft.com/office/drawing/2016/5/9/chartex" xmlns:cx4="http://schemas.microsoft.com/office/drawing/2016/5/10/chartex" xmlns:cx5="http://schemas.microsoft.com/office/drawing/2016/5/11/chartex" xmlns:cx6="http://schemas.microsoft.com/office/drawing/2016/5/12/chartex" xmlns:cx7="http://schemas.microsoft.com/office/drawing/2016/5/13/chartex" xmlns:cx8="http://schemas.microsoft.com/office/drawing/2016/5/14/chartex" xmlns:mc="http://schemas.openxmlformats.org/markup-compatibility/2006" xmlns:aink="http://schemas.microsoft.com/office/drawing/2016/ink" xmlns:am3d="http://schemas.microsoft.com/office/drawing/2017/model3d" xmlns:o="urn:schemas-microsoft-com:office:office" xmlns:oel="http://schemas.microsoft.com/office/2019/extlst" xmlns:r="http://schemas.openxmlformats.org/officeDocument/2006/relationships" xmlns:m="http://schemas.openxmlformats.org/officeDocument/2006/math" xmlns:v="urn:schemas-microsoft-com:vml" xmlns:wp14="http://schemas.microsoft.com/office/word/2010/wordprocessingDrawing" xmlns:wp="http://schemas.openxmlformats.org/drawingml/2006/wordprocessingDrawing" xmlns:w10="urn:schemas-microsoft-com:office:word" xmlns:w="http://schemas.openxmlformats.org/wordprocessingml/2006/main" xmlns:w14="http://schemas.microsoft.com/office/word/2010/wordml" xmlns:w15="http://schemas.microsoft.com/office/word/2012/wordml" xmlns:w16cex="http://schemas.microsoft.com/office/word/2018/wordml/cex" xmlns:w16cid="http://schemas.microsoft.com/office/word/2016/wordml/cid" xmlns:w16="http://schemas.microsoft.com/office/word/2018/wordml" xmlns:w16sdtdh="http://schemas.microsoft.com/office/word/2020/wordml/sdtdatahash" xmlns:w16se="http://schemas.microsoft.com/office/word/2015/wordml/symex" xmlns:wpg="http://schemas.microsoft.com/office/word/2010/wordprocessingGroup" xmlns:wpi="http://schemas.microsoft.com/office/word/2010/wordprocessingInk" xmlns:wne="http://schemas.microsoft.com/office/word/2006/wordml" xmlns:wps="http://schemas.microsoft.com/office/word/2010/wordprocessingShape" mc:Ignorable="w14 w15 w16se w16cid w16 w16cex w16sdtdh wp14">
+<w:document xmlns:wpc="http://schemas.microsoft.com/office/word/2010/wordprocessingCanvas" xmlns:cx="http://schemas.microsoft.com/office/drawing/2014/chartex" xmlns:cx1="http://schemas.microsoft.com/office/drawing/2015/9/8/chartex" xmlns:cx2="http://schemas.microsoft.com/office/drawing/2015/10/21/chartex" xmlns:cx3="http://schemas.microsoft.com/office/drawing/2016/5/9/chartex" xmlns:cx4="http://schemas.microsoft.com/office/drawing/2016/5/10/chartex" xmlns:cx5="http://schemas.microsoft.com/office/drawing/2016/5/11/chartex" xmlns:cx6="http://schemas.microsoft.com/office/drawing/2016/5/12/chartex" xmlns:cx7="http://schemas.microsoft.com/office/drawing/2016/5/13/chartex" xmlns:cx8="http://schemas.microsoft.com/office/drawing/2016/5/14/chartex" xmlns:mc="http://schemas.openxmlformats.org/markup-compatibility/2006" xmlns:aink="http://schemas.microsoft.com/office/drawing/2016/ink" xmlns:am3d="http://schemas.microsoft.com/office/drawing/2017/model3d" xmlns:o="urn:schemas-microsoft-com:office:office" xmlns:oel="http://schemas.microsoft.com/office/2019/extlst" xmlns:r="http://schemas.openxmlformats.org/officeDocument/2006/relationships" xmlns:m="http://schemas.openxmlformats.org/officeDocument/2006/math" xmlns:v="urn:schemas-microsoft-com:vml" xmlns:wp14="http://schemas.microsoft.com/office/word/2010/wordprocessingDrawing" xmlns:wp="http://schemas.openxmlformats.org/drawingml/2006/wordprocessingDrawing" xmlns:w10="urn:schemas-microsoft-com:office:word" xmlns:w="http://schemas.openxmlformats.org/wordprocessingml/2006/main" xmlns:w14="http://schemas.microsoft.com/office/word/2010/wordml" xmlns:w15="http://schemas.microsoft.com/office/word/2012/wordml" xmlns:w16cex="http://schemas.microsoft.com/office/word/2018/wordml/cex" xmlns:w16cid="http://schemas.microsoft.com/office/word/2016/wordml/cid" xmlns:w16="http://schemas.microsoft.com/office/word/2018/wordml" xmlns:w16du="http://schemas.microsoft.com/office/word/2023/wordml/word16du" xmlns:w16sdtdh="http://schemas.microsoft.com/office/word/2020/wordml/sdtdatahash" xmlns:w16se="http://schemas.microsoft.com/office/word/2015/wordml/symex" xmlns:wpg="http://schemas.microsoft.com/office/word/2010/wordprocessingGroup" xmlns:wpi="http://schemas.microsoft.com/office/word/2010/wordprocessingInk" xmlns:wne="http://schemas.microsoft.com/office/word/2006/wordml" xmlns:wps="http://schemas.microsoft.com/office/word/2010/wordprocessingShape" mc:Ignorable="w14 w15 w16se w16cid w16 w16cex w16sdtdh wp14">
   <w:body>
     <w:p>
       <w:pPr>
@@ -351,7 +351,7 @@
               <w:spacing w:after="160" w:line="259" w:lineRule="auto"/>
             </w:pPr>
             <w:r>
-              <w:t>1 second data updates POST request to server</w:t>
+              <w:t>Present the user with Temperature, Pressure and Humidity data</w:t>
             </w:r>
           </w:p>
         </w:tc>
@@ -450,6 +450,9 @@
             <w:r>
               <w:t>Data Analysis</w:t>
             </w:r>
+            <w:r>
+              <w:t xml:space="preserve"> (Highcharts)</w:t>
+            </w:r>
           </w:p>
         </w:tc>
         <w:tc>
@@ -612,7 +615,242 @@
               <w:right w:val="single" w:sz="4" w:space="0" w:color="000000"/>
             </w:tcBorders>
           </w:tcPr>
+          <w:p>
+            <w:r>
+              <w:t>Contact/Support form</w:t>
+            </w:r>
+          </w:p>
+        </w:tc>
+        <w:tc>
+          <w:tcPr>
+            <w:tcW w:w="1270" w:type="dxa"/>
+            <w:tcBorders>
+              <w:top w:val="single" w:sz="4" w:space="0" w:color="000000"/>
+              <w:left w:val="single" w:sz="4" w:space="0" w:color="000000"/>
+              <w:bottom w:val="single" w:sz="4" w:space="0" w:color="000000"/>
+              <w:right w:val="single" w:sz="4" w:space="0" w:color="000000"/>
+            </w:tcBorders>
+          </w:tcPr>
           <w:p/>
+        </w:tc>
+        <w:tc>
+          <w:tcPr>
+            <w:tcW w:w="1390" w:type="dxa"/>
+            <w:tcBorders>
+              <w:top w:val="single" w:sz="4" w:space="0" w:color="000000"/>
+              <w:left w:val="single" w:sz="4" w:space="0" w:color="000000"/>
+              <w:bottom w:val="single" w:sz="4" w:space="0" w:color="000000"/>
+              <w:right w:val="single" w:sz="4" w:space="0" w:color="000000"/>
+            </w:tcBorders>
+          </w:tcPr>
+          <w:p/>
+        </w:tc>
+        <w:tc>
+          <w:tcPr>
+            <w:tcW w:w="1252" w:type="dxa"/>
+            <w:tcBorders>
+              <w:top w:val="single" w:sz="4" w:space="0" w:color="000000"/>
+              <w:left w:val="single" w:sz="4" w:space="0" w:color="000000"/>
+              <w:bottom w:val="single" w:sz="4" w:space="0" w:color="000000"/>
+              <w:right w:val="single" w:sz="4" w:space="0" w:color="000000"/>
+            </w:tcBorders>
+          </w:tcPr>
+          <w:p/>
+        </w:tc>
+      </w:tr>
+      <w:tr>
+        <w:trPr>
+          <w:trHeight w:val="302"/>
+          <w:jc w:val="center"/>
+        </w:trPr>
+        <w:tc>
+          <w:tcPr>
+            <w:tcW w:w="592" w:type="dxa"/>
+            <w:tcBorders>
+              <w:top w:val="single" w:sz="4" w:space="0" w:color="000000"/>
+              <w:left w:val="single" w:sz="4" w:space="0" w:color="000000"/>
+              <w:bottom w:val="single" w:sz="4" w:space="0" w:color="000000"/>
+              <w:right w:val="single" w:sz="4" w:space="0" w:color="000000"/>
+            </w:tcBorders>
+          </w:tcPr>
+          <w:p>
+            <w:pPr>
+              <w:jc w:val="center"/>
+            </w:pPr>
+            <w:r>
+              <w:t>5</w:t>
+            </w:r>
+          </w:p>
+        </w:tc>
+        <w:tc>
+          <w:tcPr>
+            <w:tcW w:w="6512" w:type="dxa"/>
+            <w:tcBorders>
+              <w:top w:val="single" w:sz="4" w:space="0" w:color="000000"/>
+              <w:left w:val="single" w:sz="4" w:space="0" w:color="000000"/>
+              <w:bottom w:val="single" w:sz="4" w:space="0" w:color="000000"/>
+              <w:right w:val="single" w:sz="4" w:space="0" w:color="000000"/>
+            </w:tcBorders>
+          </w:tcPr>
+          <w:p>
+            <w:r>
+              <w:t>SessionId Add, Expire, auto logout</w:t>
+            </w:r>
+          </w:p>
+        </w:tc>
+        <w:tc>
+          <w:tcPr>
+            <w:tcW w:w="1270" w:type="dxa"/>
+            <w:tcBorders>
+              <w:top w:val="single" w:sz="4" w:space="0" w:color="000000"/>
+              <w:left w:val="single" w:sz="4" w:space="0" w:color="000000"/>
+              <w:bottom w:val="single" w:sz="4" w:space="0" w:color="000000"/>
+              <w:right w:val="single" w:sz="4" w:space="0" w:color="000000"/>
+            </w:tcBorders>
+          </w:tcPr>
+          <w:p/>
+        </w:tc>
+        <w:tc>
+          <w:tcPr>
+            <w:tcW w:w="1390" w:type="dxa"/>
+            <w:tcBorders>
+              <w:top w:val="single" w:sz="4" w:space="0" w:color="000000"/>
+              <w:left w:val="single" w:sz="4" w:space="0" w:color="000000"/>
+              <w:bottom w:val="single" w:sz="4" w:space="0" w:color="000000"/>
+              <w:right w:val="single" w:sz="4" w:space="0" w:color="000000"/>
+            </w:tcBorders>
+          </w:tcPr>
+          <w:p/>
+        </w:tc>
+        <w:tc>
+          <w:tcPr>
+            <w:tcW w:w="1252" w:type="dxa"/>
+            <w:tcBorders>
+              <w:top w:val="single" w:sz="4" w:space="0" w:color="000000"/>
+              <w:left w:val="single" w:sz="4" w:space="0" w:color="000000"/>
+              <w:bottom w:val="single" w:sz="4" w:space="0" w:color="000000"/>
+              <w:right w:val="single" w:sz="4" w:space="0" w:color="000000"/>
+            </w:tcBorders>
+          </w:tcPr>
+          <w:p/>
+        </w:tc>
+      </w:tr>
+      <w:tr>
+        <w:trPr>
+          <w:trHeight w:val="302"/>
+          <w:jc w:val="center"/>
+        </w:trPr>
+        <w:tc>
+          <w:tcPr>
+            <w:tcW w:w="592" w:type="dxa"/>
+            <w:tcBorders>
+              <w:top w:val="single" w:sz="4" w:space="0" w:color="000000"/>
+              <w:left w:val="single" w:sz="4" w:space="0" w:color="000000"/>
+              <w:bottom w:val="single" w:sz="4" w:space="0" w:color="000000"/>
+              <w:right w:val="single" w:sz="4" w:space="0" w:color="000000"/>
+            </w:tcBorders>
+          </w:tcPr>
+          <w:p>
+            <w:pPr>
+              <w:jc w:val="center"/>
+            </w:pPr>
+            <w:r>
+              <w:t>6</w:t>
+            </w:r>
+          </w:p>
+        </w:tc>
+        <w:tc>
+          <w:tcPr>
+            <w:tcW w:w="6512" w:type="dxa"/>
+            <w:tcBorders>
+              <w:top w:val="single" w:sz="4" w:space="0" w:color="000000"/>
+              <w:left w:val="single" w:sz="4" w:space="0" w:color="000000"/>
+              <w:bottom w:val="single" w:sz="4" w:space="0" w:color="000000"/>
+              <w:right w:val="single" w:sz="4" w:space="0" w:color="000000"/>
+            </w:tcBorders>
+          </w:tcPr>
+          <w:p>
+            <w:r>
+              <w:t>Remember me, auto fills form when logging out or revisiting login page at a later data.</w:t>
+            </w:r>
+          </w:p>
+        </w:tc>
+        <w:tc>
+          <w:tcPr>
+            <w:tcW w:w="1270" w:type="dxa"/>
+            <w:tcBorders>
+              <w:top w:val="single" w:sz="4" w:space="0" w:color="000000"/>
+              <w:left w:val="single" w:sz="4" w:space="0" w:color="000000"/>
+              <w:bottom w:val="single" w:sz="4" w:space="0" w:color="000000"/>
+              <w:right w:val="single" w:sz="4" w:space="0" w:color="000000"/>
+            </w:tcBorders>
+          </w:tcPr>
+          <w:p/>
+        </w:tc>
+        <w:tc>
+          <w:tcPr>
+            <w:tcW w:w="1390" w:type="dxa"/>
+            <w:tcBorders>
+              <w:top w:val="single" w:sz="4" w:space="0" w:color="000000"/>
+              <w:left w:val="single" w:sz="4" w:space="0" w:color="000000"/>
+              <w:bottom w:val="single" w:sz="4" w:space="0" w:color="000000"/>
+              <w:right w:val="single" w:sz="4" w:space="0" w:color="000000"/>
+            </w:tcBorders>
+          </w:tcPr>
+          <w:p/>
+        </w:tc>
+        <w:tc>
+          <w:tcPr>
+            <w:tcW w:w="1252" w:type="dxa"/>
+            <w:tcBorders>
+              <w:top w:val="single" w:sz="4" w:space="0" w:color="000000"/>
+              <w:left w:val="single" w:sz="4" w:space="0" w:color="000000"/>
+              <w:bottom w:val="single" w:sz="4" w:space="0" w:color="000000"/>
+              <w:right w:val="single" w:sz="4" w:space="0" w:color="000000"/>
+            </w:tcBorders>
+          </w:tcPr>
+          <w:p/>
+        </w:tc>
+      </w:tr>
+      <w:tr>
+        <w:trPr>
+          <w:trHeight w:val="302"/>
+          <w:jc w:val="center"/>
+        </w:trPr>
+        <w:tc>
+          <w:tcPr>
+            <w:tcW w:w="592" w:type="dxa"/>
+            <w:tcBorders>
+              <w:top w:val="single" w:sz="4" w:space="0" w:color="000000"/>
+              <w:left w:val="single" w:sz="4" w:space="0" w:color="000000"/>
+              <w:bottom w:val="single" w:sz="4" w:space="0" w:color="000000"/>
+              <w:right w:val="single" w:sz="4" w:space="0" w:color="000000"/>
+            </w:tcBorders>
+          </w:tcPr>
+          <w:p>
+            <w:pPr>
+              <w:jc w:val="center"/>
+            </w:pPr>
+            <w:r>
+              <w:t>7</w:t>
+            </w:r>
+          </w:p>
+        </w:tc>
+        <w:tc>
+          <w:tcPr>
+            <w:tcW w:w="6512" w:type="dxa"/>
+            <w:tcBorders>
+              <w:top w:val="single" w:sz="4" w:space="0" w:color="000000"/>
+              <w:left w:val="single" w:sz="4" w:space="0" w:color="000000"/>
+              <w:bottom w:val="single" w:sz="4" w:space="0" w:color="000000"/>
+              <w:right w:val="single" w:sz="4" w:space="0" w:color="000000"/>
+            </w:tcBorders>
+          </w:tcPr>
+          <w:p>
+            <w:r>
+              <w:t>Real time weather data comparison (weatherAPI)</w:t>
+            </w:r>
+          </w:p>
         </w:tc>
         <w:tc>
           <w:tcPr>
@@ -1058,7 +1296,8 @@
               <w:ind w:left="96"/>
             </w:pPr>
             <w:r>
-              <w:t>3</w:t>
+              <w:lastRenderedPageBreak/>
+              <w:t>4</w:t>
             </w:r>
           </w:p>
         </w:tc>
@@ -1074,10 +1313,7 @@
           </w:tcPr>
           <w:p>
             <w:r>
-              <w:t xml:space="preserve">Data </w:t>
-            </w:r>
-            <w:r>
-              <w:t>Calculation</w:t>
+              <w:t>Accept and Respond to POST requests from client</w:t>
             </w:r>
           </w:p>
         </w:tc>
@@ -1138,7 +1374,7 @@
               <w:ind w:left="96"/>
             </w:pPr>
             <w:r>
-              <w:t>4</w:t>
+              <w:t>5</w:t>
             </w:r>
           </w:p>
         </w:tc>
@@ -1154,7 +1390,7 @@
           </w:tcPr>
           <w:p>
             <w:r>
-              <w:t>Accept and Respond to POST requests from client</w:t>
+              <w:t>Handle WeatherAPI requests</w:t>
             </w:r>
           </w:p>
         </w:tc>
@@ -1210,7 +1446,7 @@
 </file>
 
 <file path=word/endnotes.xml><?xml version="1.0" encoding="utf-8"?>
-<w:endnotes xmlns:wpc="http://schemas.microsoft.com/office/word/2010/wordprocessingCanvas" xmlns:cx="http://schemas.microsoft.com/office/drawing/2014/chartex" xmlns:cx1="http://schemas.microsoft.com/office/drawing/2015/9/8/chartex" xmlns:cx2="http://schemas.microsoft.com/office/drawing/2015/10/21/chartex" xmlns:cx3="http://schemas.microsoft.com/office/drawing/2016/5/9/chartex" xmlns:cx4="http://schemas.microsoft.com/office/drawing/2016/5/10/chartex" xmlns:cx5="http://schemas.microsoft.com/office/drawing/2016/5/11/chartex" xmlns:cx6="http://schemas.microsoft.com/office/drawing/2016/5/12/chartex" xmlns:cx7="http://schemas.microsoft.com/office/drawing/2016/5/13/chartex" xmlns:cx8="http://schemas.microsoft.com/office/drawing/2016/5/14/chartex" xmlns:mc="http://schemas.openxmlformats.org/markup-compatibility/2006" xmlns:aink="http://schemas.microsoft.com/office/drawing/2016/ink" xmlns:am3d="http://schemas.microsoft.com/office/drawing/2017/model3d" xmlns:o="urn:schemas-microsoft-com:office:office" xmlns:oel="http://schemas.microsoft.com/office/2019/extlst" xmlns:r="http://schemas.openxmlformats.org/officeDocument/2006/relationships" xmlns:m="http://schemas.openxmlformats.org/officeDocument/2006/math" xmlns:v="urn:schemas-microsoft-com:vml" xmlns:wp14="http://schemas.microsoft.com/office/word/2010/wordprocessingDrawing" xmlns:wp="http://schemas.openxmlformats.org/drawingml/2006/wordprocessingDrawing" xmlns:w10="urn:schemas-microsoft-com:office:word" xmlns:w="http://schemas.openxmlformats.org/wordprocessingml/2006/main" xmlns:w14="http://schemas.microsoft.com/office/word/2010/wordml" xmlns:w15="http://schemas.microsoft.com/office/word/2012/wordml" xmlns:w16cex="http://schemas.microsoft.com/office/word/2018/wordml/cex" xmlns:w16cid="http://schemas.microsoft.com/office/word/2016/wordml/cid" xmlns:w16="http://schemas.microsoft.com/office/word/2018/wordml" xmlns:w16sdtdh="http://schemas.microsoft.com/office/word/2020/wordml/sdtdatahash" xmlns:w16se="http://schemas.microsoft.com/office/word/2015/wordml/symex" xmlns:wpg="http://schemas.microsoft.com/office/word/2010/wordprocessingGroup" xmlns:wpi="http://schemas.microsoft.com/office/word/2010/wordprocessingInk" xmlns:wne="http://schemas.microsoft.com/office/word/2006/wordml" xmlns:wps="http://schemas.microsoft.com/office/word/2010/wordprocessingShape" mc:Ignorable="w14 w15 w16se w16cid w16 w16cex w16sdtdh wp14">
+<w:endnotes xmlns:wpc="http://schemas.microsoft.com/office/word/2010/wordprocessingCanvas" xmlns:cx="http://schemas.microsoft.com/office/drawing/2014/chartex" xmlns:cx1="http://schemas.microsoft.com/office/drawing/2015/9/8/chartex" xmlns:cx2="http://schemas.microsoft.com/office/drawing/2015/10/21/chartex" xmlns:cx3="http://schemas.microsoft.com/office/drawing/2016/5/9/chartex" xmlns:cx4="http://schemas.microsoft.com/office/drawing/2016/5/10/chartex" xmlns:cx5="http://schemas.microsoft.com/office/drawing/2016/5/11/chartex" xmlns:cx6="http://schemas.microsoft.com/office/drawing/2016/5/12/chartex" xmlns:cx7="http://schemas.microsoft.com/office/drawing/2016/5/13/chartex" xmlns:cx8="http://schemas.microsoft.com/office/drawing/2016/5/14/chartex" xmlns:mc="http://schemas.openxmlformats.org/markup-compatibility/2006" xmlns:aink="http://schemas.microsoft.com/office/drawing/2016/ink" xmlns:am3d="http://schemas.microsoft.com/office/drawing/2017/model3d" xmlns:o="urn:schemas-microsoft-com:office:office" xmlns:oel="http://schemas.microsoft.com/office/2019/extlst" xmlns:r="http://schemas.openxmlformats.org/officeDocument/2006/relationships" xmlns:m="http://schemas.openxmlformats.org/officeDocument/2006/math" xmlns:v="urn:schemas-microsoft-com:vml" xmlns:wp14="http://schemas.microsoft.com/office/word/2010/wordprocessingDrawing" xmlns:wp="http://schemas.openxmlformats.org/drawingml/2006/wordprocessingDrawing" xmlns:w10="urn:schemas-microsoft-com:office:word" xmlns:w="http://schemas.openxmlformats.org/wordprocessingml/2006/main" xmlns:w14="http://schemas.microsoft.com/office/word/2010/wordml" xmlns:w15="http://schemas.microsoft.com/office/word/2012/wordml" xmlns:w16cex="http://schemas.microsoft.com/office/word/2018/wordml/cex" xmlns:w16cid="http://schemas.microsoft.com/office/word/2016/wordml/cid" xmlns:w16="http://schemas.microsoft.com/office/word/2018/wordml" xmlns:w16du="http://schemas.microsoft.com/office/word/2023/wordml/word16du" xmlns:w16sdtdh="http://schemas.microsoft.com/office/word/2020/wordml/sdtdatahash" xmlns:w16se="http://schemas.microsoft.com/office/word/2015/wordml/symex" xmlns:wpg="http://schemas.microsoft.com/office/word/2010/wordprocessingGroup" xmlns:wpi="http://schemas.microsoft.com/office/word/2010/wordprocessingInk" xmlns:wne="http://schemas.microsoft.com/office/word/2006/wordml" xmlns:wps="http://schemas.microsoft.com/office/word/2010/wordprocessingShape" mc:Ignorable="w14 w15 w16se w16cid w16 w16cex w16sdtdh wp14">
   <w:endnote w:type="separator" w:id="-1">
     <w:p>
       <w:pPr>
@@ -1235,7 +1471,7 @@
 </file>
 
 <file path=word/footer1.xml><?xml version="1.0" encoding="utf-8"?>
-<w:ftr xmlns:wpc="http://schemas.microsoft.com/office/word/2010/wordprocessingCanvas" xmlns:cx="http://schemas.microsoft.com/office/drawing/2014/chartex" xmlns:cx1="http://schemas.microsoft.com/office/drawing/2015/9/8/chartex" xmlns:cx2="http://schemas.microsoft.com/office/drawing/2015/10/21/chartex" xmlns:cx3="http://schemas.microsoft.com/office/drawing/2016/5/9/chartex" xmlns:cx4="http://schemas.microsoft.com/office/drawing/2016/5/10/chartex" xmlns:cx5="http://schemas.microsoft.com/office/drawing/2016/5/11/chartex" xmlns:cx6="http://schemas.microsoft.com/office/drawing/2016/5/12/chartex" xmlns:cx7="http://schemas.microsoft.com/office/drawing/2016/5/13/chartex" xmlns:cx8="http://schemas.microsoft.com/office/drawing/2016/5/14/chartex" xmlns:mc="http://schemas.openxmlformats.org/markup-compatibility/2006" xmlns:aink="http://schemas.microsoft.com/office/drawing/2016/ink" xmlns:am3d="http://schemas.microsoft.com/office/drawing/2017/model3d" xmlns:o="urn:schemas-microsoft-com:office:office" xmlns:oel="http://schemas.microsoft.com/office/2019/extlst" xmlns:r="http://schemas.openxmlformats.org/officeDocument/2006/relationships" xmlns:m="http://schemas.openxmlformats.org/officeDocument/2006/math" xmlns:v="urn:schemas-microsoft-com:vml" xmlns:wp14="http://schemas.microsoft.com/office/word/2010/wordprocessingDrawing" xmlns:wp="http://schemas.openxmlformats.org/drawingml/2006/wordprocessingDrawing" xmlns:w10="urn:schemas-microsoft-com:office:word" xmlns:w="http://schemas.openxmlformats.org/wordprocessingml/2006/main" xmlns:w14="http://schemas.microsoft.com/office/word/2010/wordml" xmlns:w15="http://schemas.microsoft.com/office/word/2012/wordml" xmlns:w16cex="http://schemas.microsoft.com/office/word/2018/wordml/cex" xmlns:w16cid="http://schemas.microsoft.com/office/word/2016/wordml/cid" xmlns:w16="http://schemas.microsoft.com/office/word/2018/wordml" xmlns:w16sdtdh="http://schemas.microsoft.com/office/word/2020/wordml/sdtdatahash" xmlns:w16se="http://schemas.microsoft.com/office/word/2015/wordml/symex" xmlns:wpg="http://schemas.microsoft.com/office/word/2010/wordprocessingGroup" xmlns:wpi="http://schemas.microsoft.com/office/word/2010/wordprocessingInk" xmlns:wne="http://schemas.microsoft.com/office/word/2006/wordml" xmlns:wps="http://schemas.microsoft.com/office/word/2010/wordprocessingShape" mc:Ignorable="w14 w15 w16se w16cid w16 w16cex w16sdtdh wp14">
+<w:ftr xmlns:wpc="http://schemas.microsoft.com/office/word/2010/wordprocessingCanvas" xmlns:cx="http://schemas.microsoft.com/office/drawing/2014/chartex" xmlns:cx1="http://schemas.microsoft.com/office/drawing/2015/9/8/chartex" xmlns:cx2="http://schemas.microsoft.com/office/drawing/2015/10/21/chartex" xmlns:cx3="http://schemas.microsoft.com/office/drawing/2016/5/9/chartex" xmlns:cx4="http://schemas.microsoft.com/office/drawing/2016/5/10/chartex" xmlns:cx5="http://schemas.microsoft.com/office/drawing/2016/5/11/chartex" xmlns:cx6="http://schemas.microsoft.com/office/drawing/2016/5/12/chartex" xmlns:cx7="http://schemas.microsoft.com/office/drawing/2016/5/13/chartex" xmlns:cx8="http://schemas.microsoft.com/office/drawing/2016/5/14/chartex" xmlns:mc="http://schemas.openxmlformats.org/markup-compatibility/2006" xmlns:aink="http://schemas.microsoft.com/office/drawing/2016/ink" xmlns:am3d="http://schemas.microsoft.com/office/drawing/2017/model3d" xmlns:o="urn:schemas-microsoft-com:office:office" xmlns:oel="http://schemas.microsoft.com/office/2019/extlst" xmlns:r="http://schemas.openxmlformats.org/officeDocument/2006/relationships" xmlns:m="http://schemas.openxmlformats.org/officeDocument/2006/math" xmlns:v="urn:schemas-microsoft-com:vml" xmlns:wp14="http://schemas.microsoft.com/office/word/2010/wordprocessingDrawing" xmlns:wp="http://schemas.openxmlformats.org/drawingml/2006/wordprocessingDrawing" xmlns:w10="urn:schemas-microsoft-com:office:word" xmlns:w="http://schemas.openxmlformats.org/wordprocessingml/2006/main" xmlns:w14="http://schemas.microsoft.com/office/word/2010/wordml" xmlns:w15="http://schemas.microsoft.com/office/word/2012/wordml" xmlns:w16cex="http://schemas.microsoft.com/office/word/2018/wordml/cex" xmlns:w16cid="http://schemas.microsoft.com/office/word/2016/wordml/cid" xmlns:w16="http://schemas.microsoft.com/office/word/2018/wordml" xmlns:w16du="http://schemas.microsoft.com/office/word/2023/wordml/word16du" xmlns:w16sdtdh="http://schemas.microsoft.com/office/word/2020/wordml/sdtdatahash" xmlns:w16se="http://schemas.microsoft.com/office/word/2015/wordml/symex" xmlns:wpg="http://schemas.microsoft.com/office/word/2010/wordprocessingGroup" xmlns:wpi="http://schemas.microsoft.com/office/word/2010/wordprocessingInk" xmlns:wne="http://schemas.microsoft.com/office/word/2006/wordml" xmlns:wps="http://schemas.microsoft.com/office/word/2010/wordprocessingShape" mc:Ignorable="w14 w15 w16se w16cid w16 w16cex w16sdtdh wp14">
   <w:tbl>
     <w:tblPr>
       <w:tblW w:w="0" w:type="auto"/>
@@ -1293,7 +1529,7 @@
 </file>
 
 <file path=word/footnotes.xml><?xml version="1.0" encoding="utf-8"?>
-<w:footnotes xmlns:wpc="http://schemas.microsoft.com/office/word/2010/wordprocessingCanvas" xmlns:cx="http://schemas.microsoft.com/office/drawing/2014/chartex" xmlns:cx1="http://schemas.microsoft.com/office/drawing/2015/9/8/chartex" xmlns:cx2="http://schemas.microsoft.com/office/drawing/2015/10/21/chartex" xmlns:cx3="http://schemas.microsoft.com/office/drawing/2016/5/9/chartex" xmlns:cx4="http://schemas.microsoft.com/office/drawing/2016/5/10/chartex" xmlns:cx5="http://schemas.microsoft.com/office/drawing/2016/5/11/chartex" xmlns:cx6="http://schemas.microsoft.com/office/drawing/2016/5/12/chartex" xmlns:cx7="http://schemas.microsoft.com/office/drawing/2016/5/13/chartex" xmlns:cx8="http://schemas.microsoft.com/office/drawing/2016/5/14/chartex" xmlns:mc="http://schemas.openxmlformats.org/markup-compatibility/2006" xmlns:aink="http://schemas.microsoft.com/office/drawing/2016/ink" xmlns:am3d="http://schemas.microsoft.com/office/drawing/2017/model3d" xmlns:o="urn:schemas-microsoft-com:office:office" xmlns:oel="http://schemas.microsoft.com/office/2019/extlst" xmlns:r="http://schemas.openxmlformats.org/officeDocument/2006/relationships" xmlns:m="http://schemas.openxmlformats.org/officeDocument/2006/math" xmlns:v="urn:schemas-microsoft-com:vml" xmlns:wp14="http://schemas.microsoft.com/office/word/2010/wordprocessingDrawing" xmlns:wp="http://schemas.openxmlformats.org/drawingml/2006/wordprocessingDrawing" xmlns:w10="urn:schemas-microsoft-com:office:word" xmlns:w="http://schemas.openxmlformats.org/wordprocessingml/2006/main" xmlns:w14="http://schemas.microsoft.com/office/word/2010/wordml" xmlns:w15="http://schemas.microsoft.com/office/word/2012/wordml" xmlns:w16cex="http://schemas.microsoft.com/office/word/2018/wordml/cex" xmlns:w16cid="http://schemas.microsoft.com/office/word/2016/wordml/cid" xmlns:w16="http://schemas.microsoft.com/office/word/2018/wordml" xmlns:w16sdtdh="http://schemas.microsoft.com/office/word/2020/wordml/sdtdatahash" xmlns:w16se="http://schemas.microsoft.com/office/word/2015/wordml/symex" xmlns:wpg="http://schemas.microsoft.com/office/word/2010/wordprocessingGroup" xmlns:wpi="http://schemas.microsoft.com/office/word/2010/wordprocessingInk" xmlns:wne="http://schemas.microsoft.com/office/word/2006/wordml" xmlns:wps="http://schemas.microsoft.com/office/word/2010/wordprocessingShape" mc:Ignorable="w14 w15 w16se w16cid w16 w16cex w16sdtdh wp14">
+<w:footnotes xmlns:wpc="http://schemas.microsoft.com/office/word/2010/wordprocessingCanvas" xmlns:cx="http://schemas.microsoft.com/office/drawing/2014/chartex" xmlns:cx1="http://schemas.microsoft.com/office/drawing/2015/9/8/chartex" xmlns:cx2="http://schemas.microsoft.com/office/drawing/2015/10/21/chartex" xmlns:cx3="http://schemas.microsoft.com/office/drawing/2016/5/9/chartex" xmlns:cx4="http://schemas.microsoft.com/office/drawing/2016/5/10/chartex" xmlns:cx5="http://schemas.microsoft.com/office/drawing/2016/5/11/chartex" xmlns:cx6="http://schemas.microsoft.com/office/drawing/2016/5/12/chartex" xmlns:cx7="http://schemas.microsoft.com/office/drawing/2016/5/13/chartex" xmlns:cx8="http://schemas.microsoft.com/office/drawing/2016/5/14/chartex" xmlns:mc="http://schemas.openxmlformats.org/markup-compatibility/2006" xmlns:aink="http://schemas.microsoft.com/office/drawing/2016/ink" xmlns:am3d="http://schemas.microsoft.com/office/drawing/2017/model3d" xmlns:o="urn:schemas-microsoft-com:office:office" xmlns:oel="http://schemas.microsoft.com/office/2019/extlst" xmlns:r="http://schemas.openxmlformats.org/officeDocument/2006/relationships" xmlns:m="http://schemas.openxmlformats.org/officeDocument/2006/math" xmlns:v="urn:schemas-microsoft-com:vml" xmlns:wp14="http://schemas.microsoft.com/office/word/2010/wordprocessingDrawing" xmlns:wp="http://schemas.openxmlformats.org/drawingml/2006/wordprocessingDrawing" xmlns:w10="urn:schemas-microsoft-com:office:word" xmlns:w="http://schemas.openxmlformats.org/wordprocessingml/2006/main" xmlns:w14="http://schemas.microsoft.com/office/word/2010/wordml" xmlns:w15="http://schemas.microsoft.com/office/word/2012/wordml" xmlns:w16cex="http://schemas.microsoft.com/office/word/2018/wordml/cex" xmlns:w16cid="http://schemas.microsoft.com/office/word/2016/wordml/cid" xmlns:w16="http://schemas.microsoft.com/office/word/2018/wordml" xmlns:w16du="http://schemas.microsoft.com/office/word/2023/wordml/word16du" xmlns:w16sdtdh="http://schemas.microsoft.com/office/word/2020/wordml/sdtdatahash" xmlns:w16se="http://schemas.microsoft.com/office/word/2015/wordml/symex" xmlns:wpg="http://schemas.microsoft.com/office/word/2010/wordprocessingGroup" xmlns:wpi="http://schemas.microsoft.com/office/word/2010/wordprocessingInk" xmlns:wne="http://schemas.microsoft.com/office/word/2006/wordml" xmlns:wps="http://schemas.microsoft.com/office/word/2010/wordprocessingShape" mc:Ignorable="w14 w15 w16se w16cid w16 w16cex w16sdtdh wp14">
   <w:footnote w:type="separator" w:id="-1">
     <w:p>
       <w:pPr>
@@ -1318,7 +1554,7 @@
 </file>
 
 <file path=word/header1.xml><?xml version="1.0" encoding="utf-8"?>
-<w:hdr xmlns:wpc="http://schemas.microsoft.com/office/word/2010/wordprocessingCanvas" xmlns:cx="http://schemas.microsoft.com/office/drawing/2014/chartex" xmlns:cx1="http://schemas.microsoft.com/office/drawing/2015/9/8/chartex" xmlns:cx2="http://schemas.microsoft.com/office/drawing/2015/10/21/chartex" xmlns:cx3="http://schemas.microsoft.com/office/drawing/2016/5/9/chartex" xmlns:cx4="http://schemas.microsoft.com/office/drawing/2016/5/10/chartex" xmlns:cx5="http://schemas.microsoft.com/office/drawing/2016/5/11/chartex" xmlns:cx6="http://schemas.microsoft.com/office/drawing/2016/5/12/chartex" xmlns:cx7="http://schemas.microsoft.com/office/drawing/2016/5/13/chartex" xmlns:cx8="http://schemas.microsoft.com/office/drawing/2016/5/14/chartex" xmlns:mc="http://schemas.openxmlformats.org/markup-compatibility/2006" xmlns:aink="http://schemas.microsoft.com/office/drawing/2016/ink" xmlns:am3d="http://schemas.microsoft.com/office/drawing/2017/model3d" xmlns:o="urn:schemas-microsoft-com:office:office" xmlns:oel="http://schemas.microsoft.com/office/2019/extlst" xmlns:r="http://schemas.openxmlformats.org/officeDocument/2006/relationships" xmlns:m="http://schemas.openxmlformats.org/officeDocument/2006/math" xmlns:v="urn:schemas-microsoft-com:vml" xmlns:wp14="http://schemas.microsoft.com/office/word/2010/wordprocessingDrawing" xmlns:wp="http://schemas.openxmlformats.org/drawingml/2006/wordprocessingDrawing" xmlns:w10="urn:schemas-microsoft-com:office:word" xmlns:w="http://schemas.openxmlformats.org/wordprocessingml/2006/main" xmlns:w14="http://schemas.microsoft.com/office/word/2010/wordml" xmlns:w15="http://schemas.microsoft.com/office/word/2012/wordml" xmlns:w16cex="http://schemas.microsoft.com/office/word/2018/wordml/cex" xmlns:w16cid="http://schemas.microsoft.com/office/word/2016/wordml/cid" xmlns:w16="http://schemas.microsoft.com/office/word/2018/wordml" xmlns:w16sdtdh="http://schemas.microsoft.com/office/word/2020/wordml/sdtdatahash" xmlns:w16se="http://schemas.microsoft.com/office/word/2015/wordml/symex" xmlns:wpg="http://schemas.microsoft.com/office/word/2010/wordprocessingGroup" xmlns:wpi="http://schemas.microsoft.com/office/word/2010/wordprocessingInk" xmlns:wne="http://schemas.microsoft.com/office/word/2006/wordml" xmlns:wps="http://schemas.microsoft.com/office/word/2010/wordprocessingShape" mc:Ignorable="w14 w15 w16se w16cid w16 w16cex w16sdtdh wp14">
+<w:hdr xmlns:wpc="http://schemas.microsoft.com/office/word/2010/wordprocessingCanvas" xmlns:cx="http://schemas.microsoft.com/office/drawing/2014/chartex" xmlns:cx1="http://schemas.microsoft.com/office/drawing/2015/9/8/chartex" xmlns:cx2="http://schemas.microsoft.com/office/drawing/2015/10/21/chartex" xmlns:cx3="http://schemas.microsoft.com/office/drawing/2016/5/9/chartex" xmlns:cx4="http://schemas.microsoft.com/office/drawing/2016/5/10/chartex" xmlns:cx5="http://schemas.microsoft.com/office/drawing/2016/5/11/chartex" xmlns:cx6="http://schemas.microsoft.com/office/drawing/2016/5/12/chartex" xmlns:cx7="http://schemas.microsoft.com/office/drawing/2016/5/13/chartex" xmlns:cx8="http://schemas.microsoft.com/office/drawing/2016/5/14/chartex" xmlns:mc="http://schemas.openxmlformats.org/markup-compatibility/2006" xmlns:aink="http://schemas.microsoft.com/office/drawing/2016/ink" xmlns:am3d="http://schemas.microsoft.com/office/drawing/2017/model3d" xmlns:o="urn:schemas-microsoft-com:office:office" xmlns:oel="http://schemas.microsoft.com/office/2019/extlst" xmlns:r="http://schemas.openxmlformats.org/officeDocument/2006/relationships" xmlns:m="http://schemas.openxmlformats.org/officeDocument/2006/math" xmlns:v="urn:schemas-microsoft-com:vml" xmlns:wp14="http://schemas.microsoft.com/office/word/2010/wordprocessingDrawing" xmlns:wp="http://schemas.openxmlformats.org/drawingml/2006/wordprocessingDrawing" xmlns:w10="urn:schemas-microsoft-com:office:word" xmlns:w="http://schemas.openxmlformats.org/wordprocessingml/2006/main" xmlns:w14="http://schemas.microsoft.com/office/word/2010/wordml" xmlns:w15="http://schemas.microsoft.com/office/word/2012/wordml" xmlns:w16cex="http://schemas.microsoft.com/office/word/2018/wordml/cex" xmlns:w16cid="http://schemas.microsoft.com/office/word/2016/wordml/cid" xmlns:w16="http://schemas.microsoft.com/office/word/2018/wordml" xmlns:w16du="http://schemas.microsoft.com/office/word/2023/wordml/word16du" xmlns:w16sdtdh="http://schemas.microsoft.com/office/word/2020/wordml/sdtdatahash" xmlns:w16se="http://schemas.microsoft.com/office/word/2015/wordml/symex" xmlns:wpg="http://schemas.microsoft.com/office/word/2010/wordprocessingGroup" xmlns:wpi="http://schemas.microsoft.com/office/word/2010/wordprocessingInk" xmlns:wne="http://schemas.microsoft.com/office/word/2006/wordml" xmlns:wps="http://schemas.microsoft.com/office/word/2010/wordprocessingShape" mc:Ignorable="w14 w15 w16se w16cid w16 w16cex w16sdtdh wp14">
   <w:tbl>
     <w:tblPr>
       <w:tblW w:w="0" w:type="auto"/>
@@ -1390,7 +1626,7 @@
 </file>
 
 <file path=word/numbering.xml><?xml version="1.0" encoding="utf-8"?>
-<w:numbering xmlns:wpc="http://schemas.microsoft.com/office/word/2010/wordprocessingCanvas" xmlns:cx="http://schemas.microsoft.com/office/drawing/2014/chartex" xmlns:cx1="http://schemas.microsoft.com/office/drawing/2015/9/8/chartex" xmlns:cx2="http://schemas.microsoft.com/office/drawing/2015/10/21/chartex" xmlns:cx3="http://schemas.microsoft.com/office/drawing/2016/5/9/chartex" xmlns:cx4="http://schemas.microsoft.com/office/drawing/2016/5/10/chartex" xmlns:cx5="http://schemas.microsoft.com/office/drawing/2016/5/11/chartex" xmlns:cx6="http://schemas.microsoft.com/office/drawing/2016/5/12/chartex" xmlns:cx7="http://schemas.microsoft.com/office/drawing/2016/5/13/chartex" xmlns:cx8="http://schemas.microsoft.com/office/drawing/2016/5/14/chartex" xmlns:mc="http://schemas.openxmlformats.org/markup-compatibility/2006" xmlns:aink="http://schemas.microsoft.com/office/drawing/2016/ink" xmlns:am3d="http://schemas.microsoft.com/office/drawing/2017/model3d" xmlns:o="urn:schemas-microsoft-com:office:office" xmlns:oel="http://schemas.microsoft.com/office/2019/extlst" xmlns:r="http://schemas.openxmlformats.org/officeDocument/2006/relationships" xmlns:m="http://schemas.openxmlformats.org/officeDocument/2006/math" xmlns:v="urn:schemas-microsoft-com:vml" xmlns:wp14="http://schemas.microsoft.com/office/word/2010/wordprocessingDrawing" xmlns:wp="http://schemas.openxmlformats.org/drawingml/2006/wordprocessingDrawing" xmlns:w10="urn:schemas-microsoft-com:office:word" xmlns:w="http://schemas.openxmlformats.org/wordprocessingml/2006/main" xmlns:w14="http://schemas.microsoft.com/office/word/2010/wordml" xmlns:w15="http://schemas.microsoft.com/office/word/2012/wordml" xmlns:w16cex="http://schemas.microsoft.com/office/word/2018/wordml/cex" xmlns:w16cid="http://schemas.microsoft.com/office/word/2016/wordml/cid" xmlns:w16="http://schemas.microsoft.com/office/word/2018/wordml" xmlns:w16sdtdh="http://schemas.microsoft.com/office/word/2020/wordml/sdtdatahash" xmlns:w16se="http://schemas.microsoft.com/office/word/2015/wordml/symex" xmlns:wpg="http://schemas.microsoft.com/office/word/2010/wordprocessingGroup" xmlns:wpi="http://schemas.microsoft.com/office/word/2010/wordprocessingInk" xmlns:wne="http://schemas.microsoft.com/office/word/2006/wordml" xmlns:wps="http://schemas.microsoft.com/office/word/2010/wordprocessingShape" mc:Ignorable="w14 w15 w16se w16cid w16 w16cex w16sdtdh wp14">
+<w:numbering xmlns:wpc="http://schemas.microsoft.com/office/word/2010/wordprocessingCanvas" xmlns:cx="http://schemas.microsoft.com/office/drawing/2014/chartex" xmlns:cx1="http://schemas.microsoft.com/office/drawing/2015/9/8/chartex" xmlns:cx2="http://schemas.microsoft.com/office/drawing/2015/10/21/chartex" xmlns:cx3="http://schemas.microsoft.com/office/drawing/2016/5/9/chartex" xmlns:cx4="http://schemas.microsoft.com/office/drawing/2016/5/10/chartex" xmlns:cx5="http://schemas.microsoft.com/office/drawing/2016/5/11/chartex" xmlns:cx6="http://schemas.microsoft.com/office/drawing/2016/5/12/chartex" xmlns:cx7="http://schemas.microsoft.com/office/drawing/2016/5/13/chartex" xmlns:cx8="http://schemas.microsoft.com/office/drawing/2016/5/14/chartex" xmlns:mc="http://schemas.openxmlformats.org/markup-compatibility/2006" xmlns:aink="http://schemas.microsoft.com/office/drawing/2016/ink" xmlns:am3d="http://schemas.microsoft.com/office/drawing/2017/model3d" xmlns:o="urn:schemas-microsoft-com:office:office" xmlns:oel="http://schemas.microsoft.com/office/2019/extlst" xmlns:r="http://schemas.openxmlformats.org/officeDocument/2006/relationships" xmlns:m="http://schemas.openxmlformats.org/officeDocument/2006/math" xmlns:v="urn:schemas-microsoft-com:vml" xmlns:wp14="http://schemas.microsoft.com/office/word/2010/wordprocessingDrawing" xmlns:wp="http://schemas.openxmlformats.org/drawingml/2006/wordprocessingDrawing" xmlns:w10="urn:schemas-microsoft-com:office:word" xmlns:w="http://schemas.openxmlformats.org/wordprocessingml/2006/main" xmlns:w14="http://schemas.microsoft.com/office/word/2010/wordml" xmlns:w15="http://schemas.microsoft.com/office/word/2012/wordml" xmlns:w16cex="http://schemas.microsoft.com/office/word/2018/wordml/cex" xmlns:w16cid="http://schemas.microsoft.com/office/word/2016/wordml/cid" xmlns:w16="http://schemas.microsoft.com/office/word/2018/wordml" xmlns:w16du="http://schemas.microsoft.com/office/word/2023/wordml/word16du" xmlns:w16sdtdh="http://schemas.microsoft.com/office/word/2020/wordml/sdtdatahash" xmlns:w16se="http://schemas.microsoft.com/office/word/2015/wordml/symex" xmlns:wpg="http://schemas.microsoft.com/office/word/2010/wordprocessingGroup" xmlns:wpi="http://schemas.microsoft.com/office/word/2010/wordprocessingInk" xmlns:wne="http://schemas.microsoft.com/office/word/2006/wordml" xmlns:wps="http://schemas.microsoft.com/office/word/2010/wordprocessingShape" mc:Ignorable="w14 w15 w16se w16cid w16 w16cex w16sdtdh wp14">
   <w:abstractNum w:abstractNumId="0" w15:restartNumberingAfterBreak="0">
     <w:nsid w:val="3A3355BC"/>
     <w:multiLevelType w:val="hybridMultilevel"/>

</xml_diff>